<commit_message>
HERCULES-8381 - [UPV][ETI] Incorporación de editor de textos enriquecido en varios campos
</commit_message>
<xml_diff>
--- a/sgi-cnf-service/src/main/resources/db/changelog/changes/0.3.0/blob/rep/rep-eti-ficha-evaluador.docx
+++ b/sgi-cnf-service/src/main/resources/db/changelog/changes/0.3.0/blob/rep/rep-eti-ficha-evaluador.docx
@@ -471,7 +471,23 @@
                 <w:sz w:val="22"/>
                 <w:szCs w:val="22"/>
               </w:rPr>
-              <w:t>{{resumen}}{{?resumen==null}}-</w:t>
+              <w:t>{{</w:t>
+            </w:r>
+            <w:r>
+              <w:rPr>
+                <w:rFonts w:ascii="Ubuntu" w:hAnsi="Ubuntu"/>
+                <w:sz w:val="22"/>
+                <w:szCs w:val="22"/>
+              </w:rPr>
+              <w:t>&lt;</w:t>
+            </w:r>
+            <w:r>
+              <w:rPr>
+                <w:rFonts w:ascii="Ubuntu" w:hAnsi="Ubuntu"/>
+                <w:sz w:val="22"/>
+                <w:szCs w:val="22"/>
+              </w:rPr>
+              <w:t>resumen}}{{?resumen==null}}-</w:t>
             </w:r>
             <w:bookmarkStart w:id="4" w:name="__DdeLink__303_32927312881"/>
             <w:r>
@@ -548,7 +564,7 @@
       </w:tblBorders>
       <w:tblCellMar>
         <w:top w:w="55" w:type="dxa"/>
-        <w:left w:w="43" w:type="dxa"/>
+        <w:left w:w="42" w:type="dxa"/>
         <w:bottom w:w="55" w:type="dxa"/>
         <w:right w:w="55" w:type="dxa"/>
       </w:tblCellMar>
@@ -986,7 +1002,7 @@
     <w:qFormat/>
     <w:pPr>
       <w:widowControl/>
-      <w:overflowPunct w:val="false"/>
+      <w:overflowPunct w:val="true"/>
       <w:bidi w:val="0"/>
       <w:jc w:val="left"/>
     </w:pPr>

</xml_diff>